<commit_message>
Liste de regles pour le diagramme de classes
</commit_message>
<xml_diff>
--- a/Liste de regles/DiagrammeClasses.docx
+++ b/Liste de regles/DiagrammeClasses.docx
@@ -7,41 +7,30 @@
         <w:tabs>
           <w:tab w:val="left" w:pos="142"/>
         </w:tabs>
-      </w:pPr>
-      <w:proofErr w:type="spellStart"/>
+        <w:rPr>
+          <w:sz w:val="28"/>
+          <w:lang w:val="fr-FR"/>
+        </w:rPr>
+      </w:pPr>
       <w:r>
         <w:rPr>
           <w:b/>
           <w:i/>
+          <w:sz w:val="28"/>
           <w:u w:val="single"/>
-        </w:rPr>
-        <w:t>Diagramme</w:t>
-      </w:r>
-      <w:proofErr w:type="spellEnd"/>
-      <w:r>
-        <w:rPr>
-          <w:b/>
-          <w:i/>
-          <w:u w:val="single"/>
-        </w:rPr>
-        <w:t xml:space="preserve"> de </w:t>
-      </w:r>
-      <w:proofErr w:type="spellStart"/>
-      <w:r>
-        <w:rPr>
-          <w:b/>
-          <w:i/>
-          <w:u w:val="single"/>
-        </w:rPr>
-        <w:t>classes</w:t>
-      </w:r>
-      <w:proofErr w:type="spellEnd"/>
-    </w:p>
-    <w:p>
-      <w:pPr>
-        <w:tabs>
-          <w:tab w:val="left" w:pos="142"/>
-        </w:tabs>
+          <w:lang w:val="fr-FR"/>
+        </w:rPr>
+        <w:t>Diagramme de classes</w:t>
+      </w:r>
+    </w:p>
+    <w:p>
+      <w:pPr>
+        <w:tabs>
+          <w:tab w:val="left" w:pos="142"/>
+        </w:tabs>
+        <w:rPr>
+          <w:lang w:val="fr-FR"/>
+        </w:rPr>
       </w:pPr>
     </w:p>
     <w:p>
@@ -570,6 +559,7 @@
       </w:r>
       <w:r>
         <w:rPr>
+          <w:i/>
           <w:lang w:val="fr-FR"/>
         </w:rPr>
         <w:t>Lampe</w:t>
@@ -614,6 +604,7 @@
       <w:proofErr w:type="spellStart"/>
       <w:r>
         <w:rPr>
+          <w:i/>
           <w:lang w:val="fr-FR"/>
         </w:rPr>
         <w:t>Alumie</w:t>
@@ -637,12 +628,11 @@
         <w:pStyle w:val="Prrafodelista"/>
         <w:numPr>
           <w:ilvl w:val="0"/>
-          <w:numId w:val="1"/>
+          <w:numId w:val="3"/>
         </w:numPr>
         <w:tabs>
           <w:tab w:val="left" w:pos="142"/>
         </w:tabs>
-        <w:ind w:left="1418"/>
         <w:rPr>
           <w:lang w:val="fr-FR"/>
         </w:rPr>
@@ -657,14 +647,234 @@
         <w:rPr>
           <w:lang w:val="fr-FR"/>
         </w:rPr>
+        <w:t> </w:t>
+      </w:r>
+      <w:proofErr w:type="gramStart"/>
+      <w:r>
+        <w:rPr>
+          <w:lang w:val="fr-FR"/>
+        </w:rPr>
+        <w:t xml:space="preserve">: </w:t>
+      </w:r>
+      <w:r>
+        <w:rPr>
+          <w:lang w:val="fr-FR"/>
+        </w:rPr>
+        <w:t xml:space="preserve"> </w:t>
+      </w:r>
+      <w:proofErr w:type="spellStart"/>
+      <w:r>
+        <w:rPr>
+          <w:i/>
+          <w:lang w:val="fr-FR"/>
+        </w:rPr>
+        <w:t>estEteinte</w:t>
+      </w:r>
+      <w:proofErr w:type="spellEnd"/>
+      <w:proofErr w:type="gramEnd"/>
+    </w:p>
+    <w:p>
+      <w:pPr>
+        <w:pStyle w:val="Prrafodelista"/>
+        <w:tabs>
+          <w:tab w:val="left" w:pos="142"/>
+        </w:tabs>
+        <w:ind w:left="495"/>
+        <w:rPr>
+          <w:lang w:val="fr-FR"/>
+        </w:rPr>
+      </w:pPr>
+    </w:p>
+    <w:p>
+      <w:pPr>
+        <w:pStyle w:val="Prrafodelista"/>
+        <w:tabs>
+          <w:tab w:val="left" w:pos="142"/>
+        </w:tabs>
+        <w:ind w:left="495"/>
+        <w:rPr>
+          <w:lang w:val="fr-FR"/>
+        </w:rPr>
+      </w:pPr>
+    </w:p>
+    <w:p>
+      <w:pPr>
+        <w:pStyle w:val="Prrafodelista"/>
+        <w:tabs>
+          <w:tab w:val="left" w:pos="142"/>
+        </w:tabs>
+        <w:ind w:left="495"/>
+        <w:rPr>
+          <w:lang w:val="fr-FR"/>
+        </w:rPr>
+      </w:pPr>
+      <w:r>
+        <w:rPr>
+          <w:lang w:val="fr-FR"/>
+        </w:rPr>
+        <w:t>Nom d’objet</w:t>
+      </w:r>
+      <w:r>
+        <w:rPr>
+          <w:lang w:val="fr-FR"/>
+        </w:rPr>
         <w:t xml:space="preserve"> : </w:t>
       </w:r>
+      <w:r>
+        <w:rPr>
+          <w:i/>
+          <w:lang w:val="fr-FR"/>
+        </w:rPr>
+        <w:t>Franck</w:t>
+      </w:r>
+      <w:r>
+        <w:rPr>
+          <w:lang w:val="fr-FR"/>
+        </w:rPr>
+        <w:t xml:space="preserve"> (classe </w:t>
+      </w:r>
+      <w:r>
+        <w:rPr>
+          <w:i/>
+          <w:lang w:val="fr-FR"/>
+        </w:rPr>
+        <w:t>Personne</w:t>
+      </w:r>
+      <w:r>
+        <w:rPr>
+          <w:lang w:val="fr-FR"/>
+        </w:rPr>
+        <w:t>)</w:t>
+      </w:r>
+    </w:p>
+    <w:p>
+      <w:pPr>
+        <w:pStyle w:val="Prrafodelista"/>
+        <w:tabs>
+          <w:tab w:val="left" w:pos="142"/>
+        </w:tabs>
+        <w:ind w:left="495"/>
+        <w:rPr>
+          <w:lang w:val="fr-FR"/>
+        </w:rPr>
+      </w:pPr>
+    </w:p>
+    <w:p>
+      <w:pPr>
+        <w:pStyle w:val="Prrafodelista"/>
+        <w:tabs>
+          <w:tab w:val="left" w:pos="142"/>
+        </w:tabs>
+        <w:ind w:left="495"/>
+        <w:rPr>
+          <w:lang w:val="fr-FR"/>
+        </w:rPr>
+      </w:pPr>
+      <w:r>
+        <w:rPr>
+          <w:lang w:val="fr-FR"/>
+        </w:rPr>
+        <w:t>Nom d’opération</w:t>
+      </w:r>
+      <w:r>
+        <w:rPr>
+          <w:lang w:val="fr-FR"/>
+        </w:rPr>
+        <w:t xml:space="preserve"> : </w:t>
+      </w:r>
+      <w:r>
+        <w:rPr>
+          <w:i/>
+          <w:lang w:val="fr-FR"/>
+        </w:rPr>
+        <w:t>appeler</w:t>
+      </w:r>
+    </w:p>
+    <w:p>
+      <w:pPr>
+        <w:pStyle w:val="Prrafodelista"/>
+        <w:tabs>
+          <w:tab w:val="left" w:pos="142"/>
+        </w:tabs>
+        <w:ind w:left="495"/>
+        <w:rPr>
+          <w:lang w:val="fr-FR"/>
+        </w:rPr>
+      </w:pPr>
+    </w:p>
+    <w:p>
+      <w:pPr>
+        <w:pStyle w:val="Prrafodelista"/>
+        <w:tabs>
+          <w:tab w:val="left" w:pos="142"/>
+        </w:tabs>
+        <w:ind w:left="495"/>
+        <w:rPr>
+          <w:lang w:val="fr-FR"/>
+        </w:rPr>
+      </w:pPr>
+      <w:r>
+        <w:rPr>
+          <w:lang w:val="fr-FR"/>
+        </w:rPr>
+        <w:t>Nom de paramètre</w:t>
+      </w:r>
+      <w:r>
+        <w:rPr>
+          <w:lang w:val="fr-FR"/>
+        </w:rPr>
+        <w:t xml:space="preserve"> : </w:t>
+      </w:r>
+      <w:r>
+        <w:rPr>
+          <w:i/>
+          <w:lang w:val="fr-FR"/>
+        </w:rPr>
+        <w:t>communication</w:t>
+      </w:r>
+    </w:p>
+    <w:p>
+      <w:pPr>
+        <w:pStyle w:val="Prrafodelista"/>
+        <w:tabs>
+          <w:tab w:val="left" w:pos="142"/>
+        </w:tabs>
+        <w:ind w:left="495"/>
+        <w:rPr>
+          <w:lang w:val="fr-FR"/>
+        </w:rPr>
+      </w:pPr>
+    </w:p>
+    <w:p>
+      <w:pPr>
+        <w:pStyle w:val="Prrafodelista"/>
+        <w:tabs>
+          <w:tab w:val="left" w:pos="142"/>
+        </w:tabs>
+        <w:ind w:left="495"/>
+        <w:rPr>
+          <w:lang w:val="fr-FR"/>
+        </w:rPr>
+      </w:pPr>
+      <w:r>
+        <w:rPr>
+          <w:lang w:val="fr-FR"/>
+        </w:rPr>
+        <w:t>Nom de rôle</w:t>
+      </w:r>
+      <w:r>
+        <w:rPr>
+          <w:lang w:val="fr-FR"/>
+        </w:rPr>
+        <w:t xml:space="preserve"> : </w:t>
+      </w:r>
       <w:proofErr w:type="spellStart"/>
       <w:r>
         <w:rPr>
-          <w:lang w:val="fr-FR"/>
-        </w:rPr>
-        <w:t>estEteinte</w:t>
+          <w:i/>
+          <w:lang w:val="fr-FR"/>
+        </w:rPr>
+        <w:t>doctor</w:t>
       </w:r>
       <w:proofErr w:type="spellEnd"/>
     </w:p>
@@ -691,162 +901,6 @@
           <w:lang w:val="fr-FR"/>
         </w:rPr>
       </w:pPr>
-    </w:p>
-    <w:p>
-      <w:pPr>
-        <w:pStyle w:val="Prrafodelista"/>
-        <w:tabs>
-          <w:tab w:val="left" w:pos="142"/>
-        </w:tabs>
-        <w:ind w:left="495"/>
-        <w:rPr>
-          <w:lang w:val="fr-FR"/>
-        </w:rPr>
-      </w:pPr>
-      <w:r>
-        <w:rPr>
-          <w:lang w:val="fr-FR"/>
-        </w:rPr>
-        <w:t>Nom d’objet</w:t>
-      </w:r>
-      <w:r>
-        <w:rPr>
-          <w:lang w:val="fr-FR"/>
-        </w:rPr>
-        <w:t> : Franck (classe Personne)</w:t>
-      </w:r>
-    </w:p>
-    <w:p>
-      <w:pPr>
-        <w:pStyle w:val="Prrafodelista"/>
-        <w:tabs>
-          <w:tab w:val="left" w:pos="142"/>
-        </w:tabs>
-        <w:ind w:left="495"/>
-        <w:rPr>
-          <w:lang w:val="fr-FR"/>
-        </w:rPr>
-      </w:pPr>
-    </w:p>
-    <w:p>
-      <w:pPr>
-        <w:pStyle w:val="Prrafodelista"/>
-        <w:tabs>
-          <w:tab w:val="left" w:pos="142"/>
-        </w:tabs>
-        <w:ind w:left="495"/>
-        <w:rPr>
-          <w:lang w:val="fr-FR"/>
-        </w:rPr>
-      </w:pPr>
-      <w:r>
-        <w:rPr>
-          <w:lang w:val="fr-FR"/>
-        </w:rPr>
-        <w:t>Nom d’opération</w:t>
-      </w:r>
-      <w:r>
-        <w:rPr>
-          <w:lang w:val="fr-FR"/>
-        </w:rPr>
-        <w:t> : appeler</w:t>
-      </w:r>
-    </w:p>
-    <w:p>
-      <w:pPr>
-        <w:pStyle w:val="Prrafodelista"/>
-        <w:tabs>
-          <w:tab w:val="left" w:pos="142"/>
-        </w:tabs>
-        <w:ind w:left="495"/>
-        <w:rPr>
-          <w:lang w:val="fr-FR"/>
-        </w:rPr>
-      </w:pPr>
-    </w:p>
-    <w:p>
-      <w:pPr>
-        <w:pStyle w:val="Prrafodelista"/>
-        <w:tabs>
-          <w:tab w:val="left" w:pos="142"/>
-        </w:tabs>
-        <w:ind w:left="495"/>
-        <w:rPr>
-          <w:lang w:val="fr-FR"/>
-        </w:rPr>
-      </w:pPr>
-      <w:r>
-        <w:rPr>
-          <w:lang w:val="fr-FR"/>
-        </w:rPr>
-        <w:t>Nom de paramètre</w:t>
-      </w:r>
-      <w:r>
-        <w:rPr>
-          <w:lang w:val="fr-FR"/>
-        </w:rPr>
-        <w:t> : communication</w:t>
-      </w:r>
-    </w:p>
-    <w:p>
-      <w:pPr>
-        <w:pStyle w:val="Prrafodelista"/>
-        <w:tabs>
-          <w:tab w:val="left" w:pos="142"/>
-        </w:tabs>
-        <w:ind w:left="495"/>
-        <w:rPr>
-          <w:lang w:val="fr-FR"/>
-        </w:rPr>
-      </w:pPr>
-    </w:p>
-    <w:p>
-      <w:pPr>
-        <w:pStyle w:val="Prrafodelista"/>
-        <w:tabs>
-          <w:tab w:val="left" w:pos="142"/>
-        </w:tabs>
-        <w:ind w:left="495"/>
-        <w:rPr>
-          <w:lang w:val="fr-FR"/>
-        </w:rPr>
-      </w:pPr>
-      <w:r>
-        <w:rPr>
-          <w:lang w:val="fr-FR"/>
-        </w:rPr>
-        <w:t>Nom de rôle</w:t>
-      </w:r>
-      <w:r>
-        <w:rPr>
-          <w:lang w:val="fr-FR"/>
-        </w:rPr>
-        <w:t> : écouteur</w:t>
-      </w:r>
-    </w:p>
-    <w:p>
-      <w:pPr>
-        <w:pStyle w:val="Prrafodelista"/>
-        <w:tabs>
-          <w:tab w:val="left" w:pos="142"/>
-        </w:tabs>
-        <w:ind w:left="495"/>
-        <w:rPr>
-          <w:lang w:val="fr-FR"/>
-        </w:rPr>
-      </w:pPr>
-    </w:p>
-    <w:p>
-      <w:pPr>
-        <w:pStyle w:val="Prrafodelista"/>
-        <w:tabs>
-          <w:tab w:val="left" w:pos="142"/>
-        </w:tabs>
-        <w:ind w:left="495"/>
-        <w:rPr>
-          <w:lang w:val="fr-FR"/>
-        </w:rPr>
-      </w:pPr>
       <w:r>
         <w:rPr>
           <w:lang w:val="fr-FR"/>
@@ -857,7 +911,14 @@
         <w:rPr>
           <w:lang w:val="fr-FR"/>
         </w:rPr>
-        <w:t> : écoute</w:t>
+        <w:t xml:space="preserve"> : </w:t>
+      </w:r>
+      <w:r>
+        <w:rPr>
+          <w:i/>
+          <w:lang w:val="fr-FR"/>
+        </w:rPr>
+        <w:t>écoute</w:t>
       </w:r>
     </w:p>
     <w:p>
@@ -997,6 +1058,118 @@
     </w:lvl>
   </w:abstractNum>
   <w:abstractNum w:abstractNumId="1">
+    <w:nsid w:val="208E11B6"/>
+    <w:multiLevelType w:val="hybridMultilevel"/>
+    <w:tmpl w:val="4DD2E3EA"/>
+    <w:lvl w:ilvl="0" w:tplc="6AA6F64C">
+      <w:numFmt w:val="bullet"/>
+      <w:lvlText w:val=""/>
+      <w:lvlJc w:val="left"/>
+      <w:pPr>
+        <w:ind w:left="1778" w:hanging="360"/>
+      </w:pPr>
+      <w:rPr>
+        <w:rFonts w:ascii="Symbol" w:eastAsiaTheme="minorHAnsi" w:hAnsi="Symbol" w:cstheme="minorBidi" w:hint="default"/>
+      </w:rPr>
+    </w:lvl>
+    <w:lvl w:ilvl="1" w:tplc="0C0A0003" w:tentative="1">
+      <w:start w:val="1"/>
+      <w:numFmt w:val="bullet"/>
+      <w:lvlText w:val="o"/>
+      <w:lvlJc w:val="left"/>
+      <w:pPr>
+        <w:ind w:left="2498" w:hanging="360"/>
+      </w:pPr>
+      <w:rPr>
+        <w:rFonts w:ascii="Courier New" w:hAnsi="Courier New" w:cs="Courier New" w:hint="default"/>
+      </w:rPr>
+    </w:lvl>
+    <w:lvl w:ilvl="2" w:tplc="0C0A0005" w:tentative="1">
+      <w:start w:val="1"/>
+      <w:numFmt w:val="bullet"/>
+      <w:lvlText w:val=""/>
+      <w:lvlJc w:val="left"/>
+      <w:pPr>
+        <w:ind w:left="3218" w:hanging="360"/>
+      </w:pPr>
+      <w:rPr>
+        <w:rFonts w:ascii="Wingdings" w:hAnsi="Wingdings" w:hint="default"/>
+      </w:rPr>
+    </w:lvl>
+    <w:lvl w:ilvl="3" w:tplc="0C0A0001" w:tentative="1">
+      <w:start w:val="1"/>
+      <w:numFmt w:val="bullet"/>
+      <w:lvlText w:val=""/>
+      <w:lvlJc w:val="left"/>
+      <w:pPr>
+        <w:ind w:left="3938" w:hanging="360"/>
+      </w:pPr>
+      <w:rPr>
+        <w:rFonts w:ascii="Symbol" w:hAnsi="Symbol" w:hint="default"/>
+      </w:rPr>
+    </w:lvl>
+    <w:lvl w:ilvl="4" w:tplc="0C0A0003" w:tentative="1">
+      <w:start w:val="1"/>
+      <w:numFmt w:val="bullet"/>
+      <w:lvlText w:val="o"/>
+      <w:lvlJc w:val="left"/>
+      <w:pPr>
+        <w:ind w:left="4658" w:hanging="360"/>
+      </w:pPr>
+      <w:rPr>
+        <w:rFonts w:ascii="Courier New" w:hAnsi="Courier New" w:cs="Courier New" w:hint="default"/>
+      </w:rPr>
+    </w:lvl>
+    <w:lvl w:ilvl="5" w:tplc="0C0A0005" w:tentative="1">
+      <w:start w:val="1"/>
+      <w:numFmt w:val="bullet"/>
+      <w:lvlText w:val=""/>
+      <w:lvlJc w:val="left"/>
+      <w:pPr>
+        <w:ind w:left="5378" w:hanging="360"/>
+      </w:pPr>
+      <w:rPr>
+        <w:rFonts w:ascii="Wingdings" w:hAnsi="Wingdings" w:hint="default"/>
+      </w:rPr>
+    </w:lvl>
+    <w:lvl w:ilvl="6" w:tplc="0C0A0001" w:tentative="1">
+      <w:start w:val="1"/>
+      <w:numFmt w:val="bullet"/>
+      <w:lvlText w:val=""/>
+      <w:lvlJc w:val="left"/>
+      <w:pPr>
+        <w:ind w:left="6098" w:hanging="360"/>
+      </w:pPr>
+      <w:rPr>
+        <w:rFonts w:ascii="Symbol" w:hAnsi="Symbol" w:hint="default"/>
+      </w:rPr>
+    </w:lvl>
+    <w:lvl w:ilvl="7" w:tplc="0C0A0003" w:tentative="1">
+      <w:start w:val="1"/>
+      <w:numFmt w:val="bullet"/>
+      <w:lvlText w:val="o"/>
+      <w:lvlJc w:val="left"/>
+      <w:pPr>
+        <w:ind w:left="6818" w:hanging="360"/>
+      </w:pPr>
+      <w:rPr>
+        <w:rFonts w:ascii="Courier New" w:hAnsi="Courier New" w:cs="Courier New" w:hint="default"/>
+      </w:rPr>
+    </w:lvl>
+    <w:lvl w:ilvl="8" w:tplc="0C0A0005" w:tentative="1">
+      <w:start w:val="1"/>
+      <w:numFmt w:val="bullet"/>
+      <w:lvlText w:val=""/>
+      <w:lvlJc w:val="left"/>
+      <w:pPr>
+        <w:ind w:left="7538" w:hanging="360"/>
+      </w:pPr>
+      <w:rPr>
+        <w:rFonts w:ascii="Wingdings" w:hAnsi="Wingdings" w:hint="default"/>
+      </w:rPr>
+    </w:lvl>
+  </w:abstractNum>
+  <w:abstractNum w:abstractNumId="2">
     <w:nsid w:val="68DD3511"/>
     <w:multiLevelType w:val="hybridMultilevel"/>
     <w:tmpl w:val="7B90C09A"/>
@@ -1112,6 +1285,9 @@
     <w:abstractNumId w:val="0"/>
   </w:num>
   <w:num w:numId="2">
+    <w:abstractNumId w:val="2"/>
+  </w:num>
+  <w:num w:numId="3">
     <w:abstractNumId w:val="1"/>
   </w:num>
 </w:numbering>

</xml_diff>